<commit_message>
finished application lab 5
</commit_message>
<xml_diff>
--- a/ApplicationLab5/ATOC5860_applicationlab5_Shaw.docx
+++ b/ApplicationLab5/ATOC5860_applicationlab5_Shaw.docx
@@ -442,27 +442,69 @@
     </w:p>
     <w:p>
       <w:pPr>
-        <w:jc w:val="both"/>
-      </w:pPr>
-      <w:r>
-        <w:t>1)</w:t>
-      </w:r>
-      <w:r>
-        <w:t xml:space="preserve"> Create a red noise timeseries with oscillations. Plot your synthetic data – Look at your data!!  Look at the underlying equation. What type of frequencies might you expect to be able to remove with filtering?  </w:t>
-      </w:r>
-    </w:p>
-    <w:p>
-      <w:pPr>
-        <w:jc w:val="both"/>
-      </w:pPr>
-    </w:p>
-    <w:p>
-      <w:pPr>
-        <w:jc w:val="both"/>
-      </w:pPr>
-      <w:r>
-        <w:t xml:space="preserve">2) </w:t>
-      </w:r>
+        <w:pStyle w:val="ListParagraph"/>
+        <w:numPr>
+          <w:ilvl w:val="0"/>
+          <w:numId w:val="1"/>
+        </w:numPr>
+        <w:jc w:val="both"/>
+      </w:pPr>
+      <w:r>
+        <w:t xml:space="preserve">Create a red noise timeseries with oscillations. Plot your synthetic data – Look at your data!!  Look at the underlying equation. What type of frequencies might you expect to be able to remove with filtering?  </w:t>
+      </w:r>
+    </w:p>
+    <w:p>
+      <w:pPr>
+        <w:ind w:left="360"/>
+        <w:jc w:val="both"/>
+      </w:pPr>
+    </w:p>
+    <w:p>
+      <w:pPr>
+        <w:jc w:val="both"/>
+        <w:rPr>
+          <w:i/>
+          <w:iCs/>
+        </w:rPr>
+      </w:pPr>
+      <w:r>
+        <w:rPr>
+          <w:i/>
+          <w:iCs/>
+        </w:rPr>
+        <w:t xml:space="preserve">The data we created has frequencies of 52/256 and 100/256. We probably will remove the higher frequency component with </w:t>
+      </w:r>
+      <w:proofErr w:type="gramStart"/>
+      <w:r>
+        <w:rPr>
+          <w:i/>
+          <w:iCs/>
+        </w:rPr>
+        <w:t>filtering, but</w:t>
+      </w:r>
+      <w:proofErr w:type="gramEnd"/>
+      <w:r>
+        <w:rPr>
+          <w:i/>
+          <w:iCs/>
+        </w:rPr>
+        <w:t xml:space="preserve"> could adjust the filter to remove either.</w:t>
+      </w:r>
+    </w:p>
+    <w:p>
+      <w:pPr>
+        <w:jc w:val="both"/>
+      </w:pPr>
+    </w:p>
+    <w:p>
+      <w:pPr>
+        <w:pStyle w:val="ListParagraph"/>
+        <w:numPr>
+          <w:ilvl w:val="0"/>
+          <w:numId w:val="1"/>
+        </w:numPr>
+        <w:jc w:val="both"/>
+      </w:pPr>
       <w:r>
         <w:t>Apply non-recursive filters in the time domain (i.e., apply a moving average to the original data) to reduce power at high frequencies.  Compare the filtered time series with the original data (top plot).  Look at the moving window weights (bottom plot).   You are using the function “</w:t>
       </w:r>
@@ -475,33 +517,58 @@
         <w:t xml:space="preserve">” from </w:t>
       </w:r>
       <w:proofErr w:type="spellStart"/>
+      <w:proofErr w:type="gramStart"/>
       <w:r>
         <w:t>scipy.signal</w:t>
       </w:r>
       <w:proofErr w:type="spellEnd"/>
-      <w:r>
-        <w:t xml:space="preserve">, which applies both a forward and a backward running average.  Try different filter types – What is the influence of the length of the smoothing window or weighted average that is applied (e.g., 1-1-1 filter vs. 1-1-1-1-1 filter)?  What is the influence of the amplitude of the smoothing window or the weighted </w:t>
+      <w:proofErr w:type="gramEnd"/>
+      <w:r>
+        <w:t xml:space="preserve">, which applies </w:t>
       </w:r>
       <w:r>
         <w:lastRenderedPageBreak/>
-        <w:t>average that is applied (e.g., 1-1-1 filter vs. 1-2-1 filter)?  Tinker with different filters and see what the impact is on the filtering that you obtain.</w:t>
-      </w:r>
-    </w:p>
-    <w:p>
-      <w:pPr>
-        <w:jc w:val="both"/>
-        <w:rPr>
-          <w:b/>
-        </w:rPr>
-      </w:pPr>
-    </w:p>
-    <w:p>
-      <w:pPr>
-        <w:jc w:val="both"/>
-      </w:pPr>
-      <w:r>
-        <w:t xml:space="preserve">3) </w:t>
-      </w:r>
+        <w:t>both a forward and a backward running average.  Try different filter types – What is the influence of the length of the smoothing window or weighted average that is applied (e.g., 1-1-1 filter vs. 1-1-1-1-1 filter)?  What is the influence of the amplitude of the smoothing window or the weighted average that is applied (e.g., 1-1-1 filter vs. 1-2-1 filter)?  Tinker with different filters and see what the impact is on the filtering that you obtain.</w:t>
+      </w:r>
+    </w:p>
+    <w:p>
+      <w:pPr>
+        <w:jc w:val="both"/>
+      </w:pPr>
+    </w:p>
+    <w:p>
+      <w:pPr>
+        <w:jc w:val="both"/>
+        <w:rPr>
+          <w:i/>
+          <w:iCs/>
+        </w:rPr>
+      </w:pPr>
+      <w:r>
+        <w:rPr>
+          <w:i/>
+          <w:iCs/>
+        </w:rPr>
+        <w:t>The longer the filter, the lower the low-pass frequency cutoff becomes. The 1-2-1 filter preserves more of the sharp features of the timeseries than the 1-1-1 filter, so the cutoff frequency is probably higher.</w:t>
+      </w:r>
+    </w:p>
+    <w:p>
+      <w:pPr>
+        <w:jc w:val="both"/>
+        <w:rPr>
+          <w:b/>
+        </w:rPr>
+      </w:pPr>
+    </w:p>
+    <w:p>
+      <w:pPr>
+        <w:pStyle w:val="ListParagraph"/>
+        <w:numPr>
+          <w:ilvl w:val="0"/>
+          <w:numId w:val="1"/>
+        </w:numPr>
+        <w:jc w:val="both"/>
+      </w:pPr>
       <w:r>
         <w:t xml:space="preserve">Apply a </w:t>
       </w:r>
@@ -530,9 +597,72 @@
     <w:p>
       <w:pPr>
         <w:jc w:val="both"/>
-      </w:pPr>
-      <w:r>
-        <w:t>4) Apply a Butterworth filter, a recursive filter.  Compare the response function (Moving Window Weights) with the non-recursive filters analyzed above.</w:t>
+        <w:rPr>
+          <w:i/>
+          <w:iCs/>
+        </w:rPr>
+      </w:pPr>
+      <w:r>
+        <w:rPr>
+          <w:i/>
+          <w:iCs/>
+        </w:rPr>
+        <w:t>A shorter window only operates on a few adjacent timesteps, so we get less smoothing. The longer window smooths more. The cutoff determines the highest frequencies that are retained, so a higher cutoff also smooths less.</w:t>
+      </w:r>
+    </w:p>
+    <w:p>
+      <w:pPr>
+        <w:jc w:val="both"/>
+      </w:pPr>
+    </w:p>
+    <w:p>
+      <w:pPr>
+        <w:pStyle w:val="ListParagraph"/>
+        <w:numPr>
+          <w:ilvl w:val="0"/>
+          <w:numId w:val="1"/>
+        </w:numPr>
+        <w:jc w:val="both"/>
+      </w:pPr>
+      <w:r>
+        <w:t>Apply a Butterworth filter, a recursive filter.  Compare the response function (Moving Window Weights) with the non-recursive filters analyzed above.</w:t>
+      </w:r>
+    </w:p>
+    <w:p>
+      <w:pPr>
+        <w:jc w:val="both"/>
+      </w:pPr>
+    </w:p>
+    <w:p>
+      <w:pPr>
+        <w:jc w:val="both"/>
+        <w:rPr>
+          <w:i/>
+          <w:iCs/>
+        </w:rPr>
+      </w:pPr>
+      <w:r>
+        <w:rPr>
+          <w:i/>
+          <w:iCs/>
+        </w:rPr>
+        <w:t xml:space="preserve">I can adjust the window of the </w:t>
+      </w:r>
+      <w:proofErr w:type="spellStart"/>
+      <w:r>
+        <w:rPr>
+          <w:i/>
+          <w:iCs/>
+        </w:rPr>
+        <w:t>Lanzcos</w:t>
+      </w:r>
+      <w:proofErr w:type="spellEnd"/>
+      <w:r>
+        <w:rPr>
+          <w:i/>
+          <w:iCs/>
+        </w:rPr>
+        <w:t xml:space="preserve"> filter to make it look a lot like the Butterworth filter, even though the weighting functions are clearly different. The weighting function of the Butterworth filter is clearly more localized though, so it probably has less spectral leakage.</w:t>
       </w:r>
     </w:p>
     <w:p>
@@ -729,7 +859,11 @@
         <w:jc w:val="both"/>
       </w:pPr>
       <w:r>
-        <w:t xml:space="preserve">In this notebook, you analyze monthly sea surface temperature anomalies in the Nino3.4 region from the Community Earth System (CESM) Large Ensemble project fully coupled 1850 control run (http://www.cesm.ucar.edu/projects/community-projects/LENS/). A reminder that </w:t>
+        <w:t xml:space="preserve">In this notebook, you analyze monthly sea surface temperature anomalies in the Nino3.4 region from the Community Earth System (CESM) Large Ensemble project fully coupled </w:t>
+      </w:r>
+      <w:r>
+        <w:lastRenderedPageBreak/>
+        <w:t xml:space="preserve">1850 control run (http://www.cesm.ucar.edu/projects/community-projects/LENS/). A reminder that </w:t>
       </w:r>
       <w:proofErr w:type="gramStart"/>
       <w:r>
@@ -845,11 +979,13 @@
     </w:p>
     <w:p>
       <w:pPr>
-        <w:jc w:val="both"/>
-      </w:pPr>
-      <w:r>
-        <w:t xml:space="preserve">1) </w:t>
-      </w:r>
+        <w:pStyle w:val="ListParagraph"/>
+        <w:numPr>
+          <w:ilvl w:val="0"/>
+          <w:numId w:val="2"/>
+        </w:numPr>
+        <w:jc w:val="both"/>
+      </w:pPr>
       <w:r>
         <w:rPr>
           <w:u w:val="single"/>
@@ -860,7 +996,15 @@
         <w:t>Read in your data</w:t>
       </w:r>
       <w:r>
-        <w:t xml:space="preserve"> and Make a plot of your data</w:t>
+        <w:t xml:space="preserve"> and </w:t>
+      </w:r>
+      <w:proofErr w:type="gramStart"/>
+      <w:r>
+        <w:t>Make</w:t>
+      </w:r>
+      <w:proofErr w:type="gramEnd"/>
+      <w:r>
+        <w:t xml:space="preserve"> a plot of your data</w:t>
       </w:r>
       <w:r>
         <w:t xml:space="preserve">.  Make sure your data </w:t>
@@ -877,37 +1021,132 @@
     </w:p>
     <w:p>
       <w:pPr>
-        <w:jc w:val="both"/>
-        <w:rPr>
-          <w:b/>
-          <w:u w:val="single"/>
-        </w:rPr>
-      </w:pPr>
-    </w:p>
-    <w:p>
-      <w:pPr>
-        <w:jc w:val="both"/>
-      </w:pPr>
-      <w:r>
-        <w:t xml:space="preserve">2) </w:t>
-      </w:r>
-      <w:r>
-        <w:rPr>
-          <w:u w:val="single"/>
-        </w:rPr>
-        <w:t xml:space="preserve">Calculate the power spectrum of your </w:t>
-      </w:r>
-      <w:r>
-        <w:rPr>
-          <w:u w:val="single"/>
-        </w:rPr>
-        <w:t xml:space="preserve">original </w:t>
-      </w:r>
-      <w:r>
-        <w:rPr>
-          <w:u w:val="single"/>
-        </w:rPr>
-        <w:t>data.</w:t>
+        <w:pStyle w:val="ListParagraph"/>
+        <w:rPr>
+          <w:rFonts w:ascii="Times New Roman" w:eastAsia="Times New Roman" w:hAnsi="Times New Roman" w:cs="Times New Roman"/>
+        </w:rPr>
+      </w:pPr>
+    </w:p>
+    <w:p>
+      <w:pPr>
+        <w:pStyle w:val="ListParagraph"/>
+        <w:rPr>
+          <w:rFonts w:ascii="Times New Roman" w:eastAsia="Times New Roman" w:hAnsi="Times New Roman" w:cs="Times New Roman"/>
+          <w:i/>
+          <w:iCs/>
+        </w:rPr>
+      </w:pPr>
+      <w:r>
+        <w:rPr>
+          <w:rFonts w:ascii="Times New Roman" w:eastAsia="Times New Roman" w:hAnsi="Times New Roman" w:cs="Times New Roman"/>
+          <w:i/>
+          <w:iCs/>
+        </w:rPr>
+        <w:t>Yes, the data is roughly standardized. And there is power at some higher frequencies that we might want to remove.</w:t>
+      </w:r>
+    </w:p>
+    <w:p>
+      <w:pPr>
+        <w:pStyle w:val="ListParagraph"/>
+        <w:rPr>
+          <w:rFonts w:ascii="Times New Roman" w:eastAsia="Times New Roman" w:hAnsi="Times New Roman" w:cs="Times New Roman"/>
+        </w:rPr>
+      </w:pPr>
+      <w:r>
+        <w:rPr>
+          <w:noProof/>
+        </w:rPr>
+        <w:drawing>
+          <wp:inline distT="0" distB="0" distL="0" distR="0" wp14:anchorId="00E8F881" wp14:editId="172F330B">
+            <wp:extent cx="5486400" cy="1536700"/>
+            <wp:effectExtent l="0" t="0" r="0" b="0"/>
+            <wp:docPr id="1" name="Picture 1" descr="A picture containing text, chime, nail, tool&#10;&#10;Description automatically generated"/>
+            <wp:cNvGraphicFramePr>
+              <a:graphicFrameLocks xmlns:a="http://schemas.openxmlformats.org/drawingml/2006/main" noChangeAspect="1"/>
+            </wp:cNvGraphicFramePr>
+            <a:graphic xmlns:a="http://schemas.openxmlformats.org/drawingml/2006/main">
+              <a:graphicData uri="http://schemas.openxmlformats.org/drawingml/2006/picture">
+                <pic:pic xmlns:pic="http://schemas.openxmlformats.org/drawingml/2006/picture">
+                  <pic:nvPicPr>
+                    <pic:cNvPr id="1" name="Picture 1" descr="A picture containing text, chime, nail, tool&#10;&#10;Description automatically generated"/>
+                    <pic:cNvPicPr>
+                      <a:picLocks noChangeAspect="1" noChangeArrowheads="1"/>
+                    </pic:cNvPicPr>
+                  </pic:nvPicPr>
+                  <pic:blipFill>
+                    <a:blip r:embed="rId5">
+                      <a:extLst>
+                        <a:ext uri="{28A0092B-C50C-407E-A947-70E740481C1C}">
+                          <a14:useLocalDpi xmlns:a14="http://schemas.microsoft.com/office/drawing/2010/main" val="0"/>
+                        </a:ext>
+                      </a:extLst>
+                    </a:blip>
+                    <a:srcRect/>
+                    <a:stretch>
+                      <a:fillRect/>
+                    </a:stretch>
+                  </pic:blipFill>
+                  <pic:spPr bwMode="auto">
+                    <a:xfrm>
+                      <a:off x="0" y="0"/>
+                      <a:ext cx="5486400" cy="1536700"/>
+                    </a:xfrm>
+                    <a:prstGeom prst="rect">
+                      <a:avLst/>
+                    </a:prstGeom>
+                    <a:noFill/>
+                    <a:ln>
+                      <a:noFill/>
+                    </a:ln>
+                  </pic:spPr>
+                </pic:pic>
+              </a:graphicData>
+            </a:graphic>
+          </wp:inline>
+        </w:drawing>
+      </w:r>
+    </w:p>
+    <w:p>
+      <w:pPr>
+        <w:pStyle w:val="ListParagraph"/>
+        <w:rPr>
+          <w:rFonts w:ascii="Times New Roman" w:eastAsia="Times New Roman" w:hAnsi="Times New Roman" w:cs="Times New Roman"/>
+        </w:rPr>
+      </w:pPr>
+    </w:p>
+    <w:p>
+      <w:pPr>
+        <w:jc w:val="both"/>
+      </w:pPr>
+    </w:p>
+    <w:p>
+      <w:pPr>
+        <w:jc w:val="both"/>
+      </w:pPr>
+    </w:p>
+    <w:p>
+      <w:pPr>
+        <w:jc w:val="both"/>
+        <w:rPr>
+          <w:b/>
+          <w:u w:val="single"/>
+        </w:rPr>
+      </w:pPr>
+    </w:p>
+    <w:p>
+      <w:pPr>
+        <w:pStyle w:val="ListParagraph"/>
+        <w:numPr>
+          <w:ilvl w:val="0"/>
+          <w:numId w:val="2"/>
+        </w:numPr>
+        <w:jc w:val="both"/>
+      </w:pPr>
+      <w:r>
+        <w:rPr>
+          <w:u w:val="single"/>
+        </w:rPr>
+        <w:t>Calculate the power spectrum of your original data.</w:t>
       </w:r>
       <w:r>
         <w:t xml:space="preserve"> </w:t>
@@ -930,25 +1169,98 @@
         <w:t xml:space="preserve"> window and a window length of 50 years. Make a plot of normaliz</w:t>
       </w:r>
       <w:r>
-        <w:t xml:space="preserve">ed spectral </w:t>
-      </w:r>
-      <w:r>
+        <w:t>ed spectral power vs. frequency.  Where is their power that you might be able to remove with filtering?</w:t>
+      </w:r>
+    </w:p>
+    <w:p>
+      <w:pPr>
+        <w:jc w:val="both"/>
+      </w:pPr>
+    </w:p>
+    <w:p>
+      <w:pPr>
+        <w:jc w:val="both"/>
+        <w:rPr>
+          <w:i/>
+          <w:iCs/>
+        </w:rPr>
+      </w:pPr>
+      <w:r>
+        <w:rPr>
+          <w:i/>
+          <w:iCs/>
+        </w:rPr>
+        <w:t>Here we can visualize the long tail of higher frequency power that we’re interested in removing to isolate the ENSO-like variability at lower frequencies.</w:t>
+      </w:r>
+    </w:p>
+    <w:p>
+      <w:pPr>
+        <w:jc w:val="both"/>
+      </w:pPr>
+      <w:r>
+        <w:rPr>
+          <w:noProof/>
+        </w:rPr>
         <w:lastRenderedPageBreak/>
-        <w:t>power vs. frequency.  Where is their power that you might be able to remove with filtering?</w:t>
-      </w:r>
-    </w:p>
-    <w:p>
-      <w:pPr>
-        <w:jc w:val="both"/>
-      </w:pPr>
-    </w:p>
-    <w:p>
-      <w:pPr>
-        <w:jc w:val="both"/>
-      </w:pPr>
-      <w:r>
-        <w:t xml:space="preserve">3) </w:t>
-      </w:r>
+        <w:drawing>
+          <wp:inline distT="0" distB="0" distL="0" distR="0" wp14:anchorId="4C5C890E" wp14:editId="2C650D09">
+            <wp:extent cx="5486400" cy="1790065"/>
+            <wp:effectExtent l="0" t="0" r="0" b="0"/>
+            <wp:docPr id="2" name="Picture 2" descr="A picture containing shoji, tiled&#10;&#10;Description automatically generated"/>
+            <wp:cNvGraphicFramePr>
+              <a:graphicFrameLocks xmlns:a="http://schemas.openxmlformats.org/drawingml/2006/main" noChangeAspect="1"/>
+            </wp:cNvGraphicFramePr>
+            <a:graphic xmlns:a="http://schemas.openxmlformats.org/drawingml/2006/main">
+              <a:graphicData uri="http://schemas.openxmlformats.org/drawingml/2006/picture">
+                <pic:pic xmlns:pic="http://schemas.openxmlformats.org/drawingml/2006/picture">
+                  <pic:nvPicPr>
+                    <pic:cNvPr id="2" name="Picture 2" descr="A picture containing shoji, tiled&#10;&#10;Description automatically generated"/>
+                    <pic:cNvPicPr>
+                      <a:picLocks noChangeAspect="1" noChangeArrowheads="1"/>
+                    </pic:cNvPicPr>
+                  </pic:nvPicPr>
+                  <pic:blipFill>
+                    <a:blip r:embed="rId6">
+                      <a:extLst>
+                        <a:ext uri="{28A0092B-C50C-407E-A947-70E740481C1C}">
+                          <a14:useLocalDpi xmlns:a14="http://schemas.microsoft.com/office/drawing/2010/main" val="0"/>
+                        </a:ext>
+                      </a:extLst>
+                    </a:blip>
+                    <a:srcRect/>
+                    <a:stretch>
+                      <a:fillRect/>
+                    </a:stretch>
+                  </pic:blipFill>
+                  <pic:spPr bwMode="auto">
+                    <a:xfrm>
+                      <a:off x="0" y="0"/>
+                      <a:ext cx="5486400" cy="1790065"/>
+                    </a:xfrm>
+                    <a:prstGeom prst="rect">
+                      <a:avLst/>
+                    </a:prstGeom>
+                    <a:noFill/>
+                    <a:ln>
+                      <a:noFill/>
+                    </a:ln>
+                  </pic:spPr>
+                </pic:pic>
+              </a:graphicData>
+            </a:graphic>
+          </wp:inline>
+        </w:drawing>
+      </w:r>
+    </w:p>
+    <w:p>
+      <w:pPr>
+        <w:pStyle w:val="ListParagraph"/>
+        <w:numPr>
+          <w:ilvl w:val="0"/>
+          <w:numId w:val="2"/>
+        </w:numPr>
+        <w:jc w:val="both"/>
+      </w:pPr>
       <w:r>
         <w:rPr>
           <w:u w:val="single"/>
@@ -956,45 +1268,154 @@
         <w:t>Apply a Butterworth Filter.</w:t>
       </w:r>
       <w:r>
-        <w:t xml:space="preserve"> Use a Butterworth filter to remove all spectral power at frequencies greater than 0.04 per month (i.e., less than 2 year). Use an order 1 Butterworth filter (N=1, 1 weight).  Replot the original data and the filtered data. Calculate the power spectra of your filtered data.  Assess the influence of your filtering in both in time domain (i.e., by comparing the original data time series and filtered time series data) and the frequency domain (i.e., by comparing the power spectrum of the original data and the power spectrum of the filtered data).  Look at the response function of the filter in spectral domain using the convolution theorem. Well that was pretty boring… we still have most of the power retained….</w:t>
-      </w:r>
-    </w:p>
-    <w:p>
-      <w:pPr>
-        <w:jc w:val="both"/>
-      </w:pPr>
-    </w:p>
-    <w:p>
-      <w:pPr>
-        <w:jc w:val="both"/>
-      </w:pPr>
-      <w:r>
-        <w:t xml:space="preserve">4) </w:t>
-      </w:r>
-      <w:r>
-        <w:rPr>
-          <w:u w:val="single"/>
-        </w:rPr>
-        <w:t xml:space="preserve">Let’s apply another </w:t>
-      </w:r>
-      <w:r>
-        <w:rPr>
-          <w:u w:val="single"/>
-        </w:rPr>
-        <w:t>Butterworth Filter</w:t>
-      </w:r>
-      <w:r>
-        <w:rPr>
-          <w:u w:val="single"/>
-        </w:rPr>
-        <w:t xml:space="preserve"> and this time really get rid of ENSO power!</w:t>
-      </w:r>
-      <w:r>
-        <w:rPr>
-          <w:u w:val="single"/>
-        </w:rPr>
-        <w:t>.</w:t>
-      </w:r>
+        <w:t xml:space="preserve"> Use a Butterworth filter to remove all spectral power at frequencies greater than 0.04 per month (i.e., less than 2 year). Use an order 1 Butterworth filter (N=1, 1 weight).  Replot the original data and the filtered data. Calculate the power spectra of your filtered data.  Assess the influence of your filtering in both in time domain (i.e., by comparing the original data time series and filtered time series data) and the frequency domain (i.e., by comparing the power spectrum of the original data and the power spectrum of the filtered data).  Look at the response function of the filter in spectral domain using the convolution theorem. </w:t>
+      </w:r>
+      <w:proofErr w:type="gramStart"/>
+      <w:r>
+        <w:t>Well</w:t>
+      </w:r>
+      <w:proofErr w:type="gramEnd"/>
+      <w:r>
+        <w:t xml:space="preserve"> that was pretty boring… we still have most of the power retained….</w:t>
+      </w:r>
+    </w:p>
+    <w:p>
+      <w:pPr>
+        <w:jc w:val="both"/>
+      </w:pPr>
+    </w:p>
+    <w:p>
+      <w:pPr>
+        <w:jc w:val="both"/>
+        <w:rPr>
+          <w:i/>
+          <w:iCs/>
+        </w:rPr>
+      </w:pPr>
+      <w:r>
+        <w:rPr>
+          <w:i/>
+          <w:iCs/>
+        </w:rPr>
+        <w:t>The 1</w:t>
+      </w:r>
+      <w:r>
+        <w:rPr>
+          <w:i/>
+          <w:iCs/>
+          <w:vertAlign w:val="superscript"/>
+        </w:rPr>
+        <w:t>st</w:t>
+      </w:r>
+      <w:r>
+        <w:rPr>
+          <w:i/>
+          <w:iCs/>
+        </w:rPr>
+        <w:t xml:space="preserve"> order filter removes the higher frequency power, but it also removes a lot of the power at lower frequencies too. This makes sense because we can’t get a very sharp frequency cutoff with just </w:t>
+      </w:r>
+      <w:r>
+        <w:rPr>
+          <w:i/>
+          <w:iCs/>
+        </w:rPr>
+        <w:t>a single term.</w:t>
+      </w:r>
+    </w:p>
+    <w:p>
+      <w:pPr>
+        <w:rPr>
+          <w:rFonts w:ascii="Times New Roman" w:eastAsia="Times New Roman" w:hAnsi="Times New Roman" w:cs="Times New Roman"/>
+        </w:rPr>
+      </w:pPr>
+      <w:r>
+        <w:rPr>
+          <w:noProof/>
+        </w:rPr>
+        <w:lastRenderedPageBreak/>
+        <w:drawing>
+          <wp:inline distT="0" distB="0" distL="0" distR="0" wp14:anchorId="2F926EC8" wp14:editId="0F404CE3">
+            <wp:extent cx="5120640" cy="4383363"/>
+            <wp:effectExtent l="0" t="0" r="0" b="0"/>
+            <wp:docPr id="3" name="Picture 3" descr="A picture containing graphical user interface&#10;&#10;Description automatically generated"/>
+            <wp:cNvGraphicFramePr>
+              <a:graphicFrameLocks xmlns:a="http://schemas.openxmlformats.org/drawingml/2006/main" noChangeAspect="1"/>
+            </wp:cNvGraphicFramePr>
+            <a:graphic xmlns:a="http://schemas.openxmlformats.org/drawingml/2006/main">
+              <a:graphicData uri="http://schemas.openxmlformats.org/drawingml/2006/picture">
+                <pic:pic xmlns:pic="http://schemas.openxmlformats.org/drawingml/2006/picture">
+                  <pic:nvPicPr>
+                    <pic:cNvPr id="3" name="Picture 3" descr="A picture containing graphical user interface&#10;&#10;Description automatically generated"/>
+                    <pic:cNvPicPr>
+                      <a:picLocks noChangeAspect="1" noChangeArrowheads="1"/>
+                    </pic:cNvPicPr>
+                  </pic:nvPicPr>
+                  <pic:blipFill>
+                    <a:blip r:embed="rId7">
+                      <a:extLst>
+                        <a:ext uri="{28A0092B-C50C-407E-A947-70E740481C1C}">
+                          <a14:useLocalDpi xmlns:a14="http://schemas.microsoft.com/office/drawing/2010/main" val="0"/>
+                        </a:ext>
+                      </a:extLst>
+                    </a:blip>
+                    <a:srcRect/>
+                    <a:stretch>
+                      <a:fillRect/>
+                    </a:stretch>
+                  </pic:blipFill>
+                  <pic:spPr bwMode="auto">
+                    <a:xfrm>
+                      <a:off x="0" y="0"/>
+                      <a:ext cx="5122908" cy="4385304"/>
+                    </a:xfrm>
+                    <a:prstGeom prst="rect">
+                      <a:avLst/>
+                    </a:prstGeom>
+                    <a:noFill/>
+                    <a:ln>
+                      <a:noFill/>
+                    </a:ln>
+                  </pic:spPr>
+                </pic:pic>
+              </a:graphicData>
+            </a:graphic>
+          </wp:inline>
+        </w:drawing>
+      </w:r>
+    </w:p>
+    <w:p>
+      <w:pPr>
+        <w:jc w:val="both"/>
+      </w:pPr>
+    </w:p>
+    <w:p>
+      <w:pPr>
+        <w:jc w:val="both"/>
+      </w:pPr>
+    </w:p>
+    <w:p>
+      <w:pPr>
+        <w:pStyle w:val="ListParagraph"/>
+        <w:numPr>
+          <w:ilvl w:val="0"/>
+          <w:numId w:val="2"/>
+        </w:numPr>
+        <w:jc w:val="both"/>
+      </w:pPr>
+      <w:r>
+        <w:rPr>
+          <w:u w:val="single"/>
+        </w:rPr>
+        <w:t xml:space="preserve">Let’s apply another Butterworth Filter and this time really get rid of ENSO </w:t>
+      </w:r>
+      <w:proofErr w:type="gramStart"/>
+      <w:r>
+        <w:rPr>
+          <w:u w:val="single"/>
+        </w:rPr>
+        <w:t>power!.</w:t>
+      </w:r>
+      <w:proofErr w:type="gramEnd"/>
       <w:r>
         <w:t xml:space="preserve"> Let’s really have some fun with the Butterworth filter and have a big impact on our data...  Let’s remove ENSO variability from our original timeseries.  Apply the Butterworth filter but this time change the frequency that you are cutting off to 0.01 per month (i.e., remove all power with timescales less than 8 years).  Use an order 1 filter (N=1). Replot the original data and the filtered data. Calculate the power spectra of your filtered data. Assess the influence of your filtering in both in time domain (i.e., by comparing the original data time series and filtered time series data) and the frequency domain (i.e., by comparing the power spectrum of the original data and the power spectrum of the filtered data).</w:t>
       </w:r>
@@ -1012,34 +1433,121 @@
     </w:p>
     <w:p>
       <w:pPr>
-        <w:jc w:val="both"/>
-      </w:pPr>
-      <w:r>
-        <w:t xml:space="preserve">5) </w:t>
-      </w:r>
-      <w:r>
-        <w:rPr>
-          <w:u w:val="single"/>
-        </w:rPr>
-        <w:t xml:space="preserve">Let’s apply yet another </w:t>
-      </w:r>
-      <w:r>
-        <w:rPr>
-          <w:u w:val="single"/>
-        </w:rPr>
-        <w:t>Butterworth Filter</w:t>
-      </w:r>
-      <w:r>
-        <w:rPr>
-          <w:u w:val="single"/>
-        </w:rPr>
-        <w:t xml:space="preserve"> – and this time one with more weights</w:t>
-      </w:r>
-      <w:r>
-        <w:rPr>
-          <w:u w:val="single"/>
-        </w:rPr>
-        <w:t>.</w:t>
+        <w:rPr>
+          <w:rFonts w:ascii="Times New Roman" w:eastAsia="Times New Roman" w:hAnsi="Times New Roman" w:cs="Times New Roman"/>
+        </w:rPr>
+      </w:pPr>
+      <w:r>
+        <w:rPr>
+          <w:i/>
+          <w:iCs/>
+          <w:noProof/>
+        </w:rPr>
+        <w:lastRenderedPageBreak/>
+        <w:drawing>
+          <wp:inline distT="0" distB="0" distL="0" distR="0" wp14:anchorId="6012DB03" wp14:editId="4E68E0E0">
+            <wp:extent cx="5486400" cy="4696460"/>
+            <wp:effectExtent l="0" t="0" r="0" b="0"/>
+            <wp:docPr id="4" name="Picture 4" descr="Graphical user interface&#10;&#10;Description automatically generated"/>
+            <wp:cNvGraphicFramePr>
+              <a:graphicFrameLocks xmlns:a="http://schemas.openxmlformats.org/drawingml/2006/main" noChangeAspect="1"/>
+            </wp:cNvGraphicFramePr>
+            <a:graphic xmlns:a="http://schemas.openxmlformats.org/drawingml/2006/main">
+              <a:graphicData uri="http://schemas.openxmlformats.org/drawingml/2006/picture">
+                <pic:pic xmlns:pic="http://schemas.openxmlformats.org/drawingml/2006/picture">
+                  <pic:nvPicPr>
+                    <pic:cNvPr id="4" name="Picture 4" descr="Graphical user interface&#10;&#10;Description automatically generated"/>
+                    <pic:cNvPicPr>
+                      <a:picLocks noChangeAspect="1" noChangeArrowheads="1"/>
+                    </pic:cNvPicPr>
+                  </pic:nvPicPr>
+                  <pic:blipFill>
+                    <a:blip r:embed="rId8">
+                      <a:extLst>
+                        <a:ext uri="{28A0092B-C50C-407E-A947-70E740481C1C}">
+                          <a14:useLocalDpi xmlns:a14="http://schemas.microsoft.com/office/drawing/2010/main" val="0"/>
+                        </a:ext>
+                      </a:extLst>
+                    </a:blip>
+                    <a:srcRect/>
+                    <a:stretch>
+                      <a:fillRect/>
+                    </a:stretch>
+                  </pic:blipFill>
+                  <pic:spPr bwMode="auto">
+                    <a:xfrm>
+                      <a:off x="0" y="0"/>
+                      <a:ext cx="5486400" cy="4696460"/>
+                    </a:xfrm>
+                    <a:prstGeom prst="rect">
+                      <a:avLst/>
+                    </a:prstGeom>
+                    <a:noFill/>
+                    <a:ln>
+                      <a:noFill/>
+                    </a:ln>
+                  </pic:spPr>
+                </pic:pic>
+              </a:graphicData>
+            </a:graphic>
+          </wp:inline>
+        </w:drawing>
+      </w:r>
+    </w:p>
+    <w:p>
+      <w:pPr>
+        <w:rPr>
+          <w:rFonts w:ascii="Times New Roman" w:eastAsia="Times New Roman" w:hAnsi="Times New Roman" w:cs="Times New Roman"/>
+          <w:i/>
+          <w:iCs/>
+        </w:rPr>
+      </w:pPr>
+      <w:r>
+        <w:rPr>
+          <w:rFonts w:ascii="Times New Roman" w:eastAsia="Times New Roman" w:hAnsi="Times New Roman" w:cs="Times New Roman"/>
+          <w:i/>
+          <w:iCs/>
+        </w:rPr>
+        <w:t xml:space="preserve">I find this new filtered data to be </w:t>
+      </w:r>
+      <w:proofErr w:type="gramStart"/>
+      <w:r>
+        <w:rPr>
+          <w:rFonts w:ascii="Times New Roman" w:eastAsia="Times New Roman" w:hAnsi="Times New Roman" w:cs="Times New Roman"/>
+          <w:i/>
+          <w:iCs/>
+        </w:rPr>
+        <w:t>pretty boring</w:t>
+      </w:r>
+      <w:proofErr w:type="gramEnd"/>
+      <w:r>
+        <w:rPr>
+          <w:rFonts w:ascii="Times New Roman" w:eastAsia="Times New Roman" w:hAnsi="Times New Roman" w:cs="Times New Roman"/>
+          <w:i/>
+          <w:iCs/>
+        </w:rPr>
+        <w:t>, we’ve removed all of the fun variability! But now I guess we should expect to be able to see decadal variations that have been hidden.</w:t>
+      </w:r>
+    </w:p>
+    <w:p>
+      <w:pPr>
+        <w:jc w:val="both"/>
+      </w:pPr>
+    </w:p>
+    <w:p>
+      <w:pPr>
+        <w:pStyle w:val="ListParagraph"/>
+        <w:numPr>
+          <w:ilvl w:val="0"/>
+          <w:numId w:val="2"/>
+        </w:numPr>
+        <w:jc w:val="both"/>
+      </w:pPr>
+      <w:r>
+        <w:rPr>
+          <w:u w:val="single"/>
+        </w:rPr>
+        <w:t>Let’s apply yet another Butterworth Filter – and this time one with more weights.</w:t>
       </w:r>
       <w:r>
         <w:t xml:space="preserve"> Repeat step 4) but this time change the order of the filter.  In other words, increase the number of weights being used in the filter by increasing the parameter N in the </w:t>
@@ -1061,8 +1569,53 @@
     <w:p>
       <w:pPr>
         <w:jc w:val="both"/>
-      </w:pPr>
-      <w:r>
+        <w:rPr>
+          <w:i/>
+          <w:iCs/>
+        </w:rPr>
+      </w:pPr>
+      <w:r>
+        <w:rPr>
+          <w:i/>
+          <w:iCs/>
+        </w:rPr>
+        <w:t xml:space="preserve">Now we have a sharper power cutoff, which is great! Almost </w:t>
+      </w:r>
+      <w:proofErr w:type="gramStart"/>
+      <w:r>
+        <w:rPr>
+          <w:i/>
+          <w:iCs/>
+        </w:rPr>
+        <w:t>all of</w:t>
+      </w:r>
+      <w:proofErr w:type="gramEnd"/>
+      <w:r>
+        <w:rPr>
+          <w:i/>
+          <w:iCs/>
+        </w:rPr>
+        <w:t xml:space="preserve"> the power at above-ENSO frequencies is removed and almost all of the ENSO variability is retained, great!</w:t>
+      </w:r>
+      <w:r>
+        <w:rPr>
+          <w:i/>
+          <w:iCs/>
+        </w:rPr>
+        <w:t xml:space="preserve"> The frequency response is also smooth, but we haven’t visualized the phase delay imparted by the filter. The Butterworth filter needs higher order terms to get a sharp frequency filtering ability.</w:t>
+      </w:r>
+    </w:p>
+    <w:p>
+      <w:pPr>
+        <w:jc w:val="both"/>
+      </w:pPr>
+    </w:p>
+    <w:p>
+      <w:pPr>
+        <w:jc w:val="both"/>
+      </w:pPr>
+      <w:r>
+        <w:lastRenderedPageBreak/>
         <w:t xml:space="preserve">6) Assess what is “under the hood” of the python function.  How are the edge effects treated?  Why is the function </w:t>
       </w:r>
       <w:proofErr w:type="spellStart"/>
@@ -1083,9 +1636,27 @@
       <w:pPr>
         <w:jc w:val="both"/>
         <w:rPr>
-          <w:b/>
-        </w:rPr>
-      </w:pPr>
+          <w:bCs/>
+          <w:i/>
+          <w:iCs/>
+        </w:rPr>
+      </w:pPr>
+      <w:r>
+        <w:rPr>
+          <w:bCs/>
+          <w:i/>
+          <w:iCs/>
+        </w:rPr>
+        <w:t>Filter</w:t>
+      </w:r>
+      <w:r>
+        <w:rPr>
+          <w:bCs/>
+          <w:i/>
+          <w:iCs/>
+        </w:rPr>
+        <w:t>ing twice has the advantage of mostly reversing a phase delay imparted by a filter and should resolve any asymmetry introduced by how a single filter would add edge effects.</w:t>
+      </w:r>
     </w:p>
     <w:p>
       <w:pPr>
@@ -1104,6 +1675,195 @@
     </w:sectPr>
   </w:body>
 </w:document>
+</file>
+
+<file path=word/numbering.xml><?xml version="1.0" encoding="utf-8"?>
+<w:numbering xmlns:wpc="http://schemas.microsoft.com/office/word/2010/wordprocessingCanvas" xmlns:cx="http://schemas.microsoft.com/office/drawing/2014/chartex" xmlns:cx1="http://schemas.microsoft.com/office/drawing/2015/9/8/chartex" xmlns:cx2="http://schemas.microsoft.com/office/drawing/2015/10/21/chartex" xmlns:cx3="http://schemas.microsoft.com/office/drawing/2016/5/9/chartex" xmlns:cx4="http://schemas.microsoft.com/office/drawing/2016/5/10/chartex" xmlns:cx5="http://schemas.microsoft.com/office/drawing/2016/5/11/chartex" xmlns:cx6="http://schemas.microsoft.com/office/drawing/2016/5/12/chartex" xmlns:cx7="http://schemas.microsoft.com/office/drawing/2016/5/13/chartex" xmlns:cx8="http://schemas.microsoft.com/office/drawing/2016/5/14/chartex" xmlns:mc="http://schemas.openxmlformats.org/markup-compatibility/2006" xmlns:aink="http://schemas.microsoft.com/office/drawing/2016/ink" xmlns:am3d="http://schemas.microsoft.com/office/drawing/2017/model3d" xmlns:o="urn:schemas-microsoft-com:office:office" xmlns:r="http://schemas.openxmlformats.org/officeDocument/2006/relationships" xmlns:m="http://schemas.openxmlformats.org/officeDocument/2006/math" xmlns:v="urn:schemas-microsoft-com:vml" xmlns:wp14="http://schemas.microsoft.com/office/word/2010/wordprocessingDrawing" xmlns:wp="http://schemas.openxmlformats.org/drawingml/2006/wordprocessingDrawing" xmlns:w10="urn:schemas-microsoft-com:office:word" xmlns:w="http://schemas.openxmlformats.org/wordprocessingml/2006/main" xmlns:w14="http://schemas.microsoft.com/office/word/2010/wordml" xmlns:w15="http://schemas.microsoft.com/office/word/2012/wordml" xmlns:w16cex="http://schemas.microsoft.com/office/word/2018/wordml/cex" xmlns:w16cid="http://schemas.microsoft.com/office/word/2016/wordml/cid" xmlns:w16="http://schemas.microsoft.com/office/word/2018/wordml" xmlns:w16sdtdh="http://schemas.microsoft.com/office/word/2020/wordml/sdtdatahash" xmlns:w16se="http://schemas.microsoft.com/office/word/2015/wordml/symex" xmlns:wpg="http://schemas.microsoft.com/office/word/2010/wordprocessingGroup" xmlns:wpi="http://schemas.microsoft.com/office/word/2010/wordprocessingInk" xmlns:wne="http://schemas.microsoft.com/office/word/2006/wordml" xmlns:wps="http://schemas.microsoft.com/office/word/2010/wordprocessingShape" mc:Ignorable="w14 w15 w16se w16cid w16 w16cex w16sdtdh wp14">
+  <w:abstractNum w:abstractNumId="0" w15:restartNumberingAfterBreak="0">
+    <w:nsid w:val="4F3979D7"/>
+    <w:multiLevelType w:val="hybridMultilevel"/>
+    <w:tmpl w:val="D6701FE2"/>
+    <w:lvl w:ilvl="0" w:tplc="04090011">
+      <w:start w:val="1"/>
+      <w:numFmt w:val="decimal"/>
+      <w:lvlText w:val="%1)"/>
+      <w:lvlJc w:val="left"/>
+      <w:pPr>
+        <w:ind w:left="720" w:hanging="360"/>
+      </w:pPr>
+      <w:rPr>
+        <w:rFonts w:hint="default"/>
+      </w:rPr>
+    </w:lvl>
+    <w:lvl w:ilvl="1" w:tplc="04090019" w:tentative="1">
+      <w:start w:val="1"/>
+      <w:numFmt w:val="lowerLetter"/>
+      <w:lvlText w:val="%2."/>
+      <w:lvlJc w:val="left"/>
+      <w:pPr>
+        <w:ind w:left="1440" w:hanging="360"/>
+      </w:pPr>
+    </w:lvl>
+    <w:lvl w:ilvl="2" w:tplc="0409001B" w:tentative="1">
+      <w:start w:val="1"/>
+      <w:numFmt w:val="lowerRoman"/>
+      <w:lvlText w:val="%3."/>
+      <w:lvlJc w:val="right"/>
+      <w:pPr>
+        <w:ind w:left="2160" w:hanging="180"/>
+      </w:pPr>
+    </w:lvl>
+    <w:lvl w:ilvl="3" w:tplc="0409000F" w:tentative="1">
+      <w:start w:val="1"/>
+      <w:numFmt w:val="decimal"/>
+      <w:lvlText w:val="%4."/>
+      <w:lvlJc w:val="left"/>
+      <w:pPr>
+        <w:ind w:left="2880" w:hanging="360"/>
+      </w:pPr>
+    </w:lvl>
+    <w:lvl w:ilvl="4" w:tplc="04090019" w:tentative="1">
+      <w:start w:val="1"/>
+      <w:numFmt w:val="lowerLetter"/>
+      <w:lvlText w:val="%5."/>
+      <w:lvlJc w:val="left"/>
+      <w:pPr>
+        <w:ind w:left="3600" w:hanging="360"/>
+      </w:pPr>
+    </w:lvl>
+    <w:lvl w:ilvl="5" w:tplc="0409001B" w:tentative="1">
+      <w:start w:val="1"/>
+      <w:numFmt w:val="lowerRoman"/>
+      <w:lvlText w:val="%6."/>
+      <w:lvlJc w:val="right"/>
+      <w:pPr>
+        <w:ind w:left="4320" w:hanging="180"/>
+      </w:pPr>
+    </w:lvl>
+    <w:lvl w:ilvl="6" w:tplc="0409000F" w:tentative="1">
+      <w:start w:val="1"/>
+      <w:numFmt w:val="decimal"/>
+      <w:lvlText w:val="%7."/>
+      <w:lvlJc w:val="left"/>
+      <w:pPr>
+        <w:ind w:left="5040" w:hanging="360"/>
+      </w:pPr>
+    </w:lvl>
+    <w:lvl w:ilvl="7" w:tplc="04090019" w:tentative="1">
+      <w:start w:val="1"/>
+      <w:numFmt w:val="lowerLetter"/>
+      <w:lvlText w:val="%8."/>
+      <w:lvlJc w:val="left"/>
+      <w:pPr>
+        <w:ind w:left="5760" w:hanging="360"/>
+      </w:pPr>
+    </w:lvl>
+    <w:lvl w:ilvl="8" w:tplc="0409001B" w:tentative="1">
+      <w:start w:val="1"/>
+      <w:numFmt w:val="lowerRoman"/>
+      <w:lvlText w:val="%9."/>
+      <w:lvlJc w:val="right"/>
+      <w:pPr>
+        <w:ind w:left="6480" w:hanging="180"/>
+      </w:pPr>
+    </w:lvl>
+  </w:abstractNum>
+  <w:abstractNum w:abstractNumId="1" w15:restartNumberingAfterBreak="0">
+    <w:nsid w:val="573E3601"/>
+    <w:multiLevelType w:val="hybridMultilevel"/>
+    <w:tmpl w:val="FC2A9FD4"/>
+    <w:lvl w:ilvl="0" w:tplc="04090011">
+      <w:start w:val="1"/>
+      <w:numFmt w:val="decimal"/>
+      <w:lvlText w:val="%1)"/>
+      <w:lvlJc w:val="left"/>
+      <w:pPr>
+        <w:ind w:left="720" w:hanging="360"/>
+      </w:pPr>
+      <w:rPr>
+        <w:rFonts w:hint="default"/>
+      </w:rPr>
+    </w:lvl>
+    <w:lvl w:ilvl="1" w:tplc="04090019" w:tentative="1">
+      <w:start w:val="1"/>
+      <w:numFmt w:val="lowerLetter"/>
+      <w:lvlText w:val="%2."/>
+      <w:lvlJc w:val="left"/>
+      <w:pPr>
+        <w:ind w:left="1440" w:hanging="360"/>
+      </w:pPr>
+    </w:lvl>
+    <w:lvl w:ilvl="2" w:tplc="0409001B" w:tentative="1">
+      <w:start w:val="1"/>
+      <w:numFmt w:val="lowerRoman"/>
+      <w:lvlText w:val="%3."/>
+      <w:lvlJc w:val="right"/>
+      <w:pPr>
+        <w:ind w:left="2160" w:hanging="180"/>
+      </w:pPr>
+    </w:lvl>
+    <w:lvl w:ilvl="3" w:tplc="0409000F" w:tentative="1">
+      <w:start w:val="1"/>
+      <w:numFmt w:val="decimal"/>
+      <w:lvlText w:val="%4."/>
+      <w:lvlJc w:val="left"/>
+      <w:pPr>
+        <w:ind w:left="2880" w:hanging="360"/>
+      </w:pPr>
+    </w:lvl>
+    <w:lvl w:ilvl="4" w:tplc="04090019" w:tentative="1">
+      <w:start w:val="1"/>
+      <w:numFmt w:val="lowerLetter"/>
+      <w:lvlText w:val="%5."/>
+      <w:lvlJc w:val="left"/>
+      <w:pPr>
+        <w:ind w:left="3600" w:hanging="360"/>
+      </w:pPr>
+    </w:lvl>
+    <w:lvl w:ilvl="5" w:tplc="0409001B" w:tentative="1">
+      <w:start w:val="1"/>
+      <w:numFmt w:val="lowerRoman"/>
+      <w:lvlText w:val="%6."/>
+      <w:lvlJc w:val="right"/>
+      <w:pPr>
+        <w:ind w:left="4320" w:hanging="180"/>
+      </w:pPr>
+    </w:lvl>
+    <w:lvl w:ilvl="6" w:tplc="0409000F" w:tentative="1">
+      <w:start w:val="1"/>
+      <w:numFmt w:val="decimal"/>
+      <w:lvlText w:val="%7."/>
+      <w:lvlJc w:val="left"/>
+      <w:pPr>
+        <w:ind w:left="5040" w:hanging="360"/>
+      </w:pPr>
+    </w:lvl>
+    <w:lvl w:ilvl="7" w:tplc="04090019" w:tentative="1">
+      <w:start w:val="1"/>
+      <w:numFmt w:val="lowerLetter"/>
+      <w:lvlText w:val="%8."/>
+      <w:lvlJc w:val="left"/>
+      <w:pPr>
+        <w:ind w:left="5760" w:hanging="360"/>
+      </w:pPr>
+    </w:lvl>
+    <w:lvl w:ilvl="8" w:tplc="0409001B" w:tentative="1">
+      <w:start w:val="1"/>
+      <w:numFmt w:val="lowerRoman"/>
+      <w:lvlText w:val="%9."/>
+      <w:lvlJc w:val="right"/>
+      <w:pPr>
+        <w:ind w:left="6480" w:hanging="180"/>
+      </w:pPr>
+    </w:lvl>
+  </w:abstractNum>
+  <w:num w:numId="1">
+    <w:abstractNumId w:val="1"/>
+  </w:num>
+  <w:num w:numId="2">
+    <w:abstractNumId w:val="0"/>
+  </w:num>
+</w:numbering>
 </file>
 
 <file path=word/styles.xml><?xml version="1.0" encoding="utf-8"?>
@@ -1532,6 +2292,17 @@
     <w:semiHidden/>
     <w:unhideWhenUsed/>
   </w:style>
+  <w:style w:type="paragraph" w:styleId="ListParagraph">
+    <w:name w:val="List Paragraph"/>
+    <w:basedOn w:val="Normal"/>
+    <w:uiPriority w:val="34"/>
+    <w:qFormat/>
+    <w:rsid w:val="00E37730"/>
+    <w:pPr>
+      <w:ind w:left="720"/>
+      <w:contextualSpacing/>
+    </w:pPr>
+  </w:style>
 </w:styles>
 </file>
 

</xml_diff>